<commit_message>
Added pdf version of 519 HW 2
</commit_message>
<xml_diff>
--- a/Homework/Homework2/COSC 519 Homework 2.docx
+++ b/Homework/Homework2/COSC 519 Homework 2.docx
@@ -2151,13 +2151,6 @@
     <w:p>
       <w:pPr>
         <w:pStyle w:val="ListParagraph"/>
-        <w:spacing w:line="240" w:lineRule="auto"/>
-        <w:ind w:left="1440"/>
-      </w:pPr>
-    </w:p>
-    <w:p>
-      <w:pPr>
-        <w:pStyle w:val="ListParagraph"/>
         <w:numPr>
           <w:ilvl w:val="1"/>
           <w:numId w:val="1"/>
@@ -2173,6 +2166,7 @@
         <w:rPr>
           <w:b/>
         </w:rPr>
+        <w:lastRenderedPageBreak/>
         <w:t>hello.s</w:t>
       </w:r>
       <w:proofErr w:type="spellEnd"/>
@@ -3945,63 +3939,63 @@
         <w:rPr>
           <w:rFonts w:ascii="Courier New" w:hAnsi="Courier New" w:cs="Courier New"/>
         </w:rPr>
+        <w:tab/>
+      </w:r>
+      <w:proofErr w:type="spellStart"/>
+      <w:proofErr w:type="gramStart"/>
+      <w:r>
+        <w:rPr>
+          <w:rFonts w:ascii="Courier New" w:hAnsi="Courier New" w:cs="Courier New"/>
+        </w:rPr>
+        <w:t>movq</w:t>
+      </w:r>
+      <w:proofErr w:type="spellEnd"/>
+      <w:proofErr w:type="gramEnd"/>
+      <w:r>
+        <w:rPr>
+          <w:rFonts w:ascii="Courier New" w:hAnsi="Courier New" w:cs="Courier New"/>
+        </w:rPr>
+        <w:tab/>
+        <w:t>-40(%</w:t>
+      </w:r>
+      <w:proofErr w:type="spellStart"/>
+      <w:r>
+        <w:rPr>
+          <w:rFonts w:ascii="Courier New" w:hAnsi="Courier New" w:cs="Courier New"/>
+        </w:rPr>
+        <w:t>rbp</w:t>
+      </w:r>
+      <w:proofErr w:type="spellEnd"/>
+      <w:r>
+        <w:rPr>
+          <w:rFonts w:ascii="Courier New" w:hAnsi="Courier New" w:cs="Courier New"/>
+        </w:rPr>
+        <w:t>), %</w:t>
+      </w:r>
+      <w:proofErr w:type="spellStart"/>
+      <w:r>
+        <w:rPr>
+          <w:rFonts w:ascii="Courier New" w:hAnsi="Courier New" w:cs="Courier New"/>
+        </w:rPr>
+        <w:t>rax</w:t>
+      </w:r>
+      <w:proofErr w:type="spellEnd"/>
+    </w:p>
+    <w:p>
+      <w:pPr>
+        <w:autoSpaceDE w:val="0"/>
+        <w:autoSpaceDN w:val="0"/>
+        <w:adjustRightInd w:val="0"/>
+        <w:spacing w:after="0" w:line="240" w:lineRule="auto"/>
+        <w:rPr>
+          <w:rFonts w:ascii="Courier New" w:hAnsi="Courier New" w:cs="Courier New"/>
+        </w:rPr>
+      </w:pPr>
+      <w:r>
+        <w:rPr>
+          <w:rFonts w:ascii="Courier New" w:hAnsi="Courier New" w:cs="Courier New"/>
+        </w:rPr>
         <w:lastRenderedPageBreak/>
-        <w:tab/>
-      </w:r>
-      <w:proofErr w:type="spellStart"/>
-      <w:proofErr w:type="gramStart"/>
-      <w:r>
-        <w:rPr>
-          <w:rFonts w:ascii="Courier New" w:hAnsi="Courier New" w:cs="Courier New"/>
-        </w:rPr>
-        <w:t>movq</w:t>
-      </w:r>
-      <w:proofErr w:type="spellEnd"/>
-      <w:proofErr w:type="gramEnd"/>
-      <w:r>
-        <w:rPr>
-          <w:rFonts w:ascii="Courier New" w:hAnsi="Courier New" w:cs="Courier New"/>
-        </w:rPr>
-        <w:tab/>
-        <w:t>-40(%</w:t>
-      </w:r>
-      <w:proofErr w:type="spellStart"/>
-      <w:r>
-        <w:rPr>
-          <w:rFonts w:ascii="Courier New" w:hAnsi="Courier New" w:cs="Courier New"/>
-        </w:rPr>
-        <w:t>rbp</w:t>
-      </w:r>
-      <w:proofErr w:type="spellEnd"/>
-      <w:r>
-        <w:rPr>
-          <w:rFonts w:ascii="Courier New" w:hAnsi="Courier New" w:cs="Courier New"/>
-        </w:rPr>
-        <w:t>), %</w:t>
-      </w:r>
-      <w:proofErr w:type="spellStart"/>
-      <w:r>
-        <w:rPr>
-          <w:rFonts w:ascii="Courier New" w:hAnsi="Courier New" w:cs="Courier New"/>
-        </w:rPr>
-        <w:t>rax</w:t>
-      </w:r>
-      <w:proofErr w:type="spellEnd"/>
-    </w:p>
-    <w:p>
-      <w:pPr>
-        <w:autoSpaceDE w:val="0"/>
-        <w:autoSpaceDN w:val="0"/>
-        <w:adjustRightInd w:val="0"/>
-        <w:spacing w:after="0" w:line="240" w:lineRule="auto"/>
-        <w:rPr>
-          <w:rFonts w:ascii="Courier New" w:hAnsi="Courier New" w:cs="Courier New"/>
-        </w:rPr>
-      </w:pPr>
-      <w:r>
-        <w:rPr>
-          <w:rFonts w:ascii="Courier New" w:hAnsi="Courier New" w:cs="Courier New"/>
-        </w:rPr>
         <w:tab/>
       </w:r>
       <w:proofErr w:type="spellStart"/>
@@ -14195,6 +14189,21 @@
     </w:p>
     <w:p>
       <w:pPr>
+        <w:autoSpaceDE w:val="0"/>
+        <w:autoSpaceDN w:val="0"/>
+        <w:adjustRightInd w:val="0"/>
+        <w:spacing w:after="0" w:line="240" w:lineRule="auto"/>
+        <w:rPr>
+          <w:rFonts w:ascii="Consolas" w:hAnsi="Consolas" w:cs="Consolas"/>
+          <w:color w:val="000000"/>
+          <w:sz w:val="19"/>
+          <w:szCs w:val="19"/>
+          <w:highlight w:val="white"/>
+        </w:rPr>
+      </w:pPr>
+    </w:p>
+    <w:p>
+      <w:pPr>
         <w:pStyle w:val="ListParagraph"/>
         <w:numPr>
           <w:ilvl w:val="1"/>
@@ -14210,6 +14219,7 @@
         <w:rPr>
           <w:b/>
         </w:rPr>
+        <w:lastRenderedPageBreak/>
         <w:t>output</w:t>
       </w:r>
     </w:p>
@@ -14219,7 +14229,6 @@
         <w:ind w:left="1080"/>
       </w:pPr>
       <w:r>
-        <w:lastRenderedPageBreak/>
         <w:t>File type not char</w:t>
       </w:r>
     </w:p>
@@ -14392,10 +14401,16 @@
         <w:rPr>
           <w:b/>
         </w:rPr>
-        <w:t>. For a system call, the application calls the kernel to perform some service.</w:t>
+        <w:t>. For a system call, the application calls the kernel to perform some</w:t>
       </w:r>
       <w:bookmarkStart w:id="0" w:name="_GoBack"/>
       <w:bookmarkEnd w:id="0"/>
+      <w:r>
+        <w:rPr>
+          <w:b/>
+        </w:rPr>
+        <w:t xml:space="preserve"> service.</w:t>
+      </w:r>
     </w:p>
     <w:sectPr>
       <w:headerReference w:type="default" r:id="rId7"/>

</xml_diff>